<commit_message>
Added Disqus to Chapters
</commit_message>
<xml_diff>
--- a/Chapters/02-Scoping_Review_Paper.docx
+++ b/Chapters/02-Scoping_Review_Paper.docx
@@ -930,7 +930,12 @@
       </w:r>
       <w:bookmarkEnd w:id="31"/>
     </w:p>
-    <w:sectPr/>
+    <w:sectPr>
+      <w:pgSz w:w="11909" w:h="16834"/>
+      <w:pgMar w:top="873" w:right="873" w:bottom="873" w:left="873" w:header="720" w:footer="720" w:gutter="0"/>
+      <w:pgNumType w:start="1"/>
+      <w:cols w:space="720"/>
+    </w:sectPr>
   </w:body>
 </w:document>
 </file>
@@ -1188,348 +1193,503 @@
 </file>
 
 <file path=word/styles.xml><?xml version="1.0" encoding="utf-8"?>
-<w:styles xmlns:r="http://schemas.openxmlformats.org/officeDocument/2006/relationships" xmlns:w="http://schemas.openxmlformats.org/wordprocessingml/2006/main">
+<w:styles xmlns:mc="http://schemas.openxmlformats.org/markup-compatibility/2006" xmlns:r="http://schemas.openxmlformats.org/officeDocument/2006/relationships" xmlns:w="http://schemas.openxmlformats.org/wordprocessingml/2006/main" xmlns:w14="http://schemas.microsoft.com/office/word/2010/wordml" xmlns:w15="http://schemas.microsoft.com/office/word/2012/wordml" xmlns:w16se="http://schemas.microsoft.com/office/word/2015/wordml/symex" mc:Ignorable="w14 w15 w16se">
   <w:docDefaults>
     <w:rPrDefault>
       <w:rPr>
-        <w:rFonts w:asciiTheme="minorHAnsi" w:eastAsiaTheme="minorHAnsi" w:hAnsiTheme="minorHAnsi" w:cstheme="minorBidi"/>
-        <w:sz w:val="24"/>
-        <w:szCs w:val="24"/>
-        <w:lang w:val="en-US" w:eastAsia="en-US" w:bidi="ar-SA"/>
+        <w:rFonts w:ascii="EB Garamond" w:eastAsia="EB Garamond" w:hAnsi="EB Garamond" w:cs="EB Garamond"/>
+        <w:sz w:val="22"/>
+        <w:szCs w:val="22"/>
+        <w:lang w:val="en-GB" w:eastAsia="en-GB" w:bidi="ar-SA"/>
       </w:rPr>
     </w:rPrDefault>
     <w:pPrDefault>
       <w:pPr>
-        <w:spacing w:after="200"/>
+        <w:spacing w:before="200" w:line="276" w:lineRule="auto"/>
       </w:pPr>
     </w:pPrDefault>
   </w:docDefaults>
-  <w:latentStyles w:defLockedState="0" w:defUIPriority="0" w:defSemiHidden="0" w:defUnhideWhenUsed="0" w:defQFormat="0" w:count="276"/>
+  <w:latentStyles w:defLockedState="0" w:defUIPriority="99" w:defSemiHidden="0" w:defUnhideWhenUsed="0" w:defQFormat="0" w:count="371">
+    <w:lsdException w:name="Normal" w:uiPriority="0" w:qFormat="1"/>
+    <w:lsdException w:name="heading 1" w:uiPriority="9" w:qFormat="1"/>
+    <w:lsdException w:name="heading 2" w:semiHidden="1" w:uiPriority="9" w:unhideWhenUsed="1" w:qFormat="1"/>
+    <w:lsdException w:name="heading 3" w:semiHidden="1" w:uiPriority="9" w:unhideWhenUsed="1" w:qFormat="1"/>
+    <w:lsdException w:name="heading 4" w:semiHidden="1" w:uiPriority="9" w:unhideWhenUsed="1" w:qFormat="1"/>
+    <w:lsdException w:name="heading 5" w:semiHidden="1" w:uiPriority="9" w:unhideWhenUsed="1" w:qFormat="1"/>
+    <w:lsdException w:name="heading 6" w:semiHidden="1" w:uiPriority="9" w:unhideWhenUsed="1" w:qFormat="1"/>
+    <w:lsdException w:name="heading 7" w:semiHidden="1" w:uiPriority="9" w:unhideWhenUsed="1" w:qFormat="1"/>
+    <w:lsdException w:name="heading 8" w:semiHidden="1" w:uiPriority="9" w:unhideWhenUsed="1" w:qFormat="1"/>
+    <w:lsdException w:name="heading 9" w:semiHidden="1" w:uiPriority="9" w:unhideWhenUsed="1" w:qFormat="1"/>
+    <w:lsdException w:name="index 1" w:semiHidden="1" w:unhideWhenUsed="1"/>
+    <w:lsdException w:name="index 2" w:semiHidden="1" w:unhideWhenUsed="1"/>
+    <w:lsdException w:name="index 3" w:semiHidden="1" w:unhideWhenUsed="1"/>
+    <w:lsdException w:name="index 4" w:semiHidden="1" w:unhideWhenUsed="1"/>
+    <w:lsdException w:name="index 5" w:semiHidden="1" w:unhideWhenUsed="1"/>
+    <w:lsdException w:name="index 6" w:semiHidden="1" w:unhideWhenUsed="1"/>
+    <w:lsdException w:name="index 7" w:semiHidden="1" w:unhideWhenUsed="1"/>
+    <w:lsdException w:name="index 8" w:semiHidden="1" w:unhideWhenUsed="1"/>
+    <w:lsdException w:name="index 9" w:semiHidden="1" w:unhideWhenUsed="1"/>
+    <w:lsdException w:name="toc 1" w:semiHidden="1" w:uiPriority="39" w:unhideWhenUsed="1"/>
+    <w:lsdException w:name="toc 2" w:semiHidden="1" w:uiPriority="39" w:unhideWhenUsed="1"/>
+    <w:lsdException w:name="toc 3" w:semiHidden="1" w:uiPriority="39" w:unhideWhenUsed="1"/>
+    <w:lsdException w:name="toc 4" w:semiHidden="1" w:uiPriority="39" w:unhideWhenUsed="1"/>
+    <w:lsdException w:name="toc 5" w:semiHidden="1" w:uiPriority="39" w:unhideWhenUsed="1"/>
+    <w:lsdException w:name="toc 6" w:semiHidden="1" w:uiPriority="39" w:unhideWhenUsed="1"/>
+    <w:lsdException w:name="toc 7" w:semiHidden="1" w:uiPriority="39" w:unhideWhenUsed="1"/>
+    <w:lsdException w:name="toc 8" w:semiHidden="1" w:uiPriority="39" w:unhideWhenUsed="1"/>
+    <w:lsdException w:name="toc 9" w:semiHidden="1" w:uiPriority="39" w:unhideWhenUsed="1"/>
+    <w:lsdException w:name="Normal Indent" w:semiHidden="1" w:unhideWhenUsed="1"/>
+    <w:lsdException w:name="footnote text" w:semiHidden="1" w:unhideWhenUsed="1"/>
+    <w:lsdException w:name="annotation text" w:semiHidden="1" w:unhideWhenUsed="1"/>
+    <w:lsdException w:name="header" w:semiHidden="1" w:unhideWhenUsed="1"/>
+    <w:lsdException w:name="footer" w:semiHidden="1" w:unhideWhenUsed="1"/>
+    <w:lsdException w:name="index heading" w:semiHidden="1" w:unhideWhenUsed="1"/>
+    <w:lsdException w:name="caption" w:semiHidden="1" w:uiPriority="35" w:unhideWhenUsed="1" w:qFormat="1"/>
+    <w:lsdException w:name="table of figures" w:semiHidden="1" w:unhideWhenUsed="1"/>
+    <w:lsdException w:name="envelope address" w:semiHidden="1" w:unhideWhenUsed="1"/>
+    <w:lsdException w:name="envelope return" w:semiHidden="1" w:unhideWhenUsed="1"/>
+    <w:lsdException w:name="footnote reference" w:semiHidden="1" w:unhideWhenUsed="1"/>
+    <w:lsdException w:name="annotation reference" w:semiHidden="1" w:unhideWhenUsed="1"/>
+    <w:lsdException w:name="line number" w:semiHidden="1" w:unhideWhenUsed="1"/>
+    <w:lsdException w:name="page number" w:semiHidden="1" w:unhideWhenUsed="1"/>
+    <w:lsdException w:name="endnote reference" w:semiHidden="1" w:unhideWhenUsed="1"/>
+    <w:lsdException w:name="endnote text" w:semiHidden="1" w:unhideWhenUsed="1"/>
+    <w:lsdException w:name="table of authorities" w:semiHidden="1" w:unhideWhenUsed="1"/>
+    <w:lsdException w:name="macro" w:semiHidden="1" w:unhideWhenUsed="1"/>
+    <w:lsdException w:name="toa heading" w:semiHidden="1" w:unhideWhenUsed="1"/>
+    <w:lsdException w:name="List" w:semiHidden="1" w:unhideWhenUsed="1"/>
+    <w:lsdException w:name="List Bullet" w:semiHidden="1" w:unhideWhenUsed="1"/>
+    <w:lsdException w:name="List Number" w:semiHidden="1" w:unhideWhenUsed="1"/>
+    <w:lsdException w:name="List 2" w:semiHidden="1" w:unhideWhenUsed="1"/>
+    <w:lsdException w:name="List 3" w:semiHidden="1" w:unhideWhenUsed="1"/>
+    <w:lsdException w:name="List 4" w:semiHidden="1" w:unhideWhenUsed="1"/>
+    <w:lsdException w:name="List 5" w:semiHidden="1" w:unhideWhenUsed="1"/>
+    <w:lsdException w:name="List Bullet 2" w:semiHidden="1" w:unhideWhenUsed="1"/>
+    <w:lsdException w:name="List Bullet 3" w:semiHidden="1" w:unhideWhenUsed="1"/>
+    <w:lsdException w:name="List Bullet 4" w:semiHidden="1" w:unhideWhenUsed="1"/>
+    <w:lsdException w:name="List Bullet 5" w:semiHidden="1" w:unhideWhenUsed="1"/>
+    <w:lsdException w:name="List Number 2" w:semiHidden="1" w:unhideWhenUsed="1"/>
+    <w:lsdException w:name="List Number 3" w:semiHidden="1" w:unhideWhenUsed="1"/>
+    <w:lsdException w:name="List Number 4" w:semiHidden="1" w:unhideWhenUsed="1"/>
+    <w:lsdException w:name="List Number 5" w:semiHidden="1" w:unhideWhenUsed="1"/>
+    <w:lsdException w:name="Title" w:uiPriority="10" w:qFormat="1"/>
+    <w:lsdException w:name="Closing" w:semiHidden="1" w:unhideWhenUsed="1"/>
+    <w:lsdException w:name="Signature" w:semiHidden="1" w:unhideWhenUsed="1"/>
+    <w:lsdException w:name="Default Paragraph Font" w:semiHidden="1" w:uiPriority="1" w:unhideWhenUsed="1"/>
+    <w:lsdException w:name="Body Text" w:semiHidden="1" w:unhideWhenUsed="1"/>
+    <w:lsdException w:name="Body Text Indent" w:semiHidden="1" w:unhideWhenUsed="1"/>
+    <w:lsdException w:name="List Continue" w:semiHidden="1" w:unhideWhenUsed="1"/>
+    <w:lsdException w:name="List Continue 2" w:semiHidden="1" w:unhideWhenUsed="1"/>
+    <w:lsdException w:name="List Continue 3" w:semiHidden="1" w:unhideWhenUsed="1"/>
+    <w:lsdException w:name="List Continue 4" w:semiHidden="1" w:unhideWhenUsed="1"/>
+    <w:lsdException w:name="List Continue 5" w:semiHidden="1" w:unhideWhenUsed="1"/>
+    <w:lsdException w:name="Message Header" w:semiHidden="1" w:unhideWhenUsed="1"/>
+    <w:lsdException w:name="Subtitle" w:uiPriority="11" w:qFormat="1"/>
+    <w:lsdException w:name="Salutation" w:semiHidden="1" w:unhideWhenUsed="1"/>
+    <w:lsdException w:name="Date" w:semiHidden="1" w:unhideWhenUsed="1"/>
+    <w:lsdException w:name="Body Text First Indent" w:semiHidden="1" w:unhideWhenUsed="1"/>
+    <w:lsdException w:name="Body Text First Indent 2" w:semiHidden="1" w:unhideWhenUsed="1"/>
+    <w:lsdException w:name="Note Heading" w:semiHidden="1" w:unhideWhenUsed="1"/>
+    <w:lsdException w:name="Body Text 2" w:semiHidden="1" w:unhideWhenUsed="1"/>
+    <w:lsdException w:name="Body Text 3" w:semiHidden="1" w:unhideWhenUsed="1"/>
+    <w:lsdException w:name="Body Text Indent 2" w:semiHidden="1" w:unhideWhenUsed="1"/>
+    <w:lsdException w:name="Body Text Indent 3" w:semiHidden="1" w:unhideWhenUsed="1"/>
+    <w:lsdException w:name="Block Text" w:semiHidden="1" w:unhideWhenUsed="1"/>
+    <w:lsdException w:name="Hyperlink" w:semiHidden="1" w:unhideWhenUsed="1"/>
+    <w:lsdException w:name="FollowedHyperlink" w:semiHidden="1" w:unhideWhenUsed="1"/>
+    <w:lsdException w:name="Strong" w:uiPriority="22" w:qFormat="1"/>
+    <w:lsdException w:name="Emphasis" w:uiPriority="20" w:qFormat="1"/>
+    <w:lsdException w:name="Document Map" w:semiHidden="1" w:unhideWhenUsed="1"/>
+    <w:lsdException w:name="Plain Text" w:semiHidden="1" w:unhideWhenUsed="1"/>
+    <w:lsdException w:name="E-mail Signature" w:semiHidden="1" w:unhideWhenUsed="1"/>
+    <w:lsdException w:name="HTML Top of Form" w:semiHidden="1" w:unhideWhenUsed="1"/>
+    <w:lsdException w:name="HTML Bottom of Form" w:semiHidden="1" w:unhideWhenUsed="1"/>
+    <w:lsdException w:name="Normal (Web)" w:semiHidden="1" w:unhideWhenUsed="1"/>
+    <w:lsdException w:name="HTML Acronym" w:semiHidden="1" w:unhideWhenUsed="1"/>
+    <w:lsdException w:name="HTML Address" w:semiHidden="1" w:unhideWhenUsed="1"/>
+    <w:lsdException w:name="HTML Cite" w:semiHidden="1" w:unhideWhenUsed="1"/>
+    <w:lsdException w:name="HTML Code" w:semiHidden="1" w:unhideWhenUsed="1"/>
+    <w:lsdException w:name="HTML Definition" w:semiHidden="1" w:unhideWhenUsed="1"/>
+    <w:lsdException w:name="HTML Keyboard" w:semiHidden="1" w:unhideWhenUsed="1"/>
+    <w:lsdException w:name="HTML Preformatted" w:semiHidden="1" w:unhideWhenUsed="1"/>
+    <w:lsdException w:name="HTML Sample" w:semiHidden="1" w:unhideWhenUsed="1"/>
+    <w:lsdException w:name="HTML Typewriter" w:semiHidden="1" w:unhideWhenUsed="1"/>
+    <w:lsdException w:name="HTML Variable" w:semiHidden="1" w:unhideWhenUsed="1"/>
+    <w:lsdException w:name="Normal Table" w:semiHidden="1" w:unhideWhenUsed="1"/>
+    <w:lsdException w:name="annotation subject" w:semiHidden="1" w:unhideWhenUsed="1"/>
+    <w:lsdException w:name="No List" w:semiHidden="1" w:unhideWhenUsed="1"/>
+    <w:lsdException w:name="Outline List 1" w:semiHidden="1" w:unhideWhenUsed="1"/>
+    <w:lsdException w:name="Outline List 2" w:semiHidden="1" w:unhideWhenUsed="1"/>
+    <w:lsdException w:name="Outline List 3" w:semiHidden="1" w:unhideWhenUsed="1"/>
+    <w:lsdException w:name="Table Simple 1" w:semiHidden="1" w:unhideWhenUsed="1"/>
+    <w:lsdException w:name="Table Simple 2" w:semiHidden="1" w:unhideWhenUsed="1"/>
+    <w:lsdException w:name="Table Simple 3" w:semiHidden="1" w:unhideWhenUsed="1"/>
+    <w:lsdException w:name="Table Classic 1" w:semiHidden="1" w:unhideWhenUsed="1"/>
+    <w:lsdException w:name="Table Classic 2" w:semiHidden="1" w:unhideWhenUsed="1"/>
+    <w:lsdException w:name="Table Classic 3" w:semiHidden="1" w:unhideWhenUsed="1"/>
+    <w:lsdException w:name="Table Classic 4" w:semiHidden="1" w:unhideWhenUsed="1"/>
+    <w:lsdException w:name="Table Colorful 1" w:semiHidden="1" w:unhideWhenUsed="1"/>
+    <w:lsdException w:name="Table Colorful 2" w:semiHidden="1" w:unhideWhenUsed="1"/>
+    <w:lsdException w:name="Table Colorful 3" w:semiHidden="1" w:unhideWhenUsed="1"/>
+    <w:lsdException w:name="Table Columns 1" w:semiHidden="1" w:unhideWhenUsed="1"/>
+    <w:lsdException w:name="Table Columns 2" w:semiHidden="1" w:unhideWhenUsed="1"/>
+    <w:lsdException w:name="Table Columns 3" w:semiHidden="1" w:unhideWhenUsed="1"/>
+    <w:lsdException w:name="Table Columns 4" w:semiHidden="1" w:unhideWhenUsed="1"/>
+    <w:lsdException w:name="Table Columns 5" w:semiHidden="1" w:unhideWhenUsed="1"/>
+    <w:lsdException w:name="Table Grid 1" w:semiHidden="1" w:unhideWhenUsed="1"/>
+    <w:lsdException w:name="Table Grid 2" w:semiHidden="1" w:unhideWhenUsed="1"/>
+    <w:lsdException w:name="Table Grid 3" w:semiHidden="1" w:unhideWhenUsed="1"/>
+    <w:lsdException w:name="Table Grid 4" w:semiHidden="1" w:unhideWhenUsed="1"/>
+    <w:lsdException w:name="Table Grid 5" w:semiHidden="1" w:unhideWhenUsed="1"/>
+    <w:lsdException w:name="Table Grid 6" w:semiHidden="1" w:unhideWhenUsed="1"/>
+    <w:lsdException w:name="Table Grid 7" w:semiHidden="1" w:unhideWhenUsed="1"/>
+    <w:lsdException w:name="Table Grid 8" w:semiHidden="1" w:unhideWhenUsed="1"/>
+    <w:lsdException w:name="Table List 1" w:semiHidden="1" w:unhideWhenUsed="1"/>
+    <w:lsdException w:name="Table List 2" w:semiHidden="1" w:unhideWhenUsed="1"/>
+    <w:lsdException w:name="Table List 3" w:semiHidden="1" w:unhideWhenUsed="1"/>
+    <w:lsdException w:name="Table List 4" w:semiHidden="1" w:unhideWhenUsed="1"/>
+    <w:lsdException w:name="Table List 5" w:semiHidden="1" w:unhideWhenUsed="1"/>
+    <w:lsdException w:name="Table List 6" w:semiHidden="1" w:unhideWhenUsed="1"/>
+    <w:lsdException w:name="Table List 7" w:semiHidden="1" w:unhideWhenUsed="1"/>
+    <w:lsdException w:name="Table List 8" w:semiHidden="1" w:unhideWhenUsed="1"/>
+    <w:lsdException w:name="Table 3D effects 1" w:semiHidden="1" w:unhideWhenUsed="1"/>
+    <w:lsdException w:name="Table 3D effects 2" w:semiHidden="1" w:unhideWhenUsed="1"/>
+    <w:lsdException w:name="Table 3D effects 3" w:semiHidden="1" w:unhideWhenUsed="1"/>
+    <w:lsdException w:name="Table Contemporary" w:semiHidden="1" w:unhideWhenUsed="1"/>
+    <w:lsdException w:name="Table Elegant" w:semiHidden="1" w:unhideWhenUsed="1"/>
+    <w:lsdException w:name="Table Professional" w:semiHidden="1" w:unhideWhenUsed="1"/>
+    <w:lsdException w:name="Table Subtle 1" w:semiHidden="1" w:unhideWhenUsed="1"/>
+    <w:lsdException w:name="Table Subtle 2" w:semiHidden="1" w:unhideWhenUsed="1"/>
+    <w:lsdException w:name="Table Web 1" w:semiHidden="1" w:unhideWhenUsed="1"/>
+    <w:lsdException w:name="Table Web 2" w:semiHidden="1" w:unhideWhenUsed="1"/>
+    <w:lsdException w:name="Table Web 3" w:semiHidden="1" w:unhideWhenUsed="1"/>
+    <w:lsdException w:name="Balloon Text" w:semiHidden="1" w:unhideWhenUsed="1"/>
+    <w:lsdException w:name="Table Grid" w:uiPriority="39"/>
+    <w:lsdException w:name="Table Theme" w:semiHidden="1" w:unhideWhenUsed="1"/>
+    <w:lsdException w:name="Placeholder Text" w:semiHidden="1"/>
+    <w:lsdException w:name="No Spacing" w:uiPriority="1" w:qFormat="1"/>
+    <w:lsdException w:name="Light Shading" w:uiPriority="60"/>
+    <w:lsdException w:name="Light List" w:uiPriority="61"/>
+    <w:lsdException w:name="Light Grid" w:uiPriority="62"/>
+    <w:lsdException w:name="Medium Shading 1" w:uiPriority="63"/>
+    <w:lsdException w:name="Medium Shading 2" w:uiPriority="64"/>
+    <w:lsdException w:name="Medium List 1" w:uiPriority="65"/>
+    <w:lsdException w:name="Medium List 2" w:uiPriority="66"/>
+    <w:lsdException w:name="Medium Grid 1" w:uiPriority="67"/>
+    <w:lsdException w:name="Medium Grid 2" w:uiPriority="68"/>
+    <w:lsdException w:name="Medium Grid 3" w:uiPriority="69"/>
+    <w:lsdException w:name="Dark List" w:uiPriority="70"/>
+    <w:lsdException w:name="Colorful Shading" w:uiPriority="71"/>
+    <w:lsdException w:name="Colorful List" w:uiPriority="72"/>
+    <w:lsdException w:name="Colorful Grid" w:uiPriority="73"/>
+    <w:lsdException w:name="Light Shading Accent 1" w:uiPriority="60"/>
+    <w:lsdException w:name="Light List Accent 1" w:uiPriority="61"/>
+    <w:lsdException w:name="Light Grid Accent 1" w:uiPriority="62"/>
+    <w:lsdException w:name="Medium Shading 1 Accent 1" w:uiPriority="63"/>
+    <w:lsdException w:name="Medium Shading 2 Accent 1" w:uiPriority="64"/>
+    <w:lsdException w:name="Medium List 1 Accent 1" w:uiPriority="65"/>
+    <w:lsdException w:name="Revision" w:semiHidden="1"/>
+    <w:lsdException w:name="List Paragraph" w:uiPriority="34" w:qFormat="1"/>
+    <w:lsdException w:name="Quote" w:uiPriority="29" w:qFormat="1"/>
+    <w:lsdException w:name="Intense Quote" w:uiPriority="30" w:qFormat="1"/>
+    <w:lsdException w:name="Medium List 2 Accent 1" w:uiPriority="66"/>
+    <w:lsdException w:name="Medium Grid 1 Accent 1" w:uiPriority="67"/>
+    <w:lsdException w:name="Medium Grid 2 Accent 1" w:uiPriority="68"/>
+    <w:lsdException w:name="Medium Grid 3 Accent 1" w:uiPriority="69"/>
+    <w:lsdException w:name="Dark List Accent 1" w:uiPriority="70"/>
+    <w:lsdException w:name="Colorful Shading Accent 1" w:uiPriority="71"/>
+    <w:lsdException w:name="Colorful List Accent 1" w:uiPriority="72"/>
+    <w:lsdException w:name="Colorful Grid Accent 1" w:uiPriority="73"/>
+    <w:lsdException w:name="Light Shading Accent 2" w:uiPriority="60"/>
+    <w:lsdException w:name="Light List Accent 2" w:uiPriority="61"/>
+    <w:lsdException w:name="Light Grid Accent 2" w:uiPriority="62"/>
+    <w:lsdException w:name="Medium Shading 1 Accent 2" w:uiPriority="63"/>
+    <w:lsdException w:name="Medium Shading 2 Accent 2" w:uiPriority="64"/>
+    <w:lsdException w:name="Medium List 1 Accent 2" w:uiPriority="65"/>
+    <w:lsdException w:name="Medium List 2 Accent 2" w:uiPriority="66"/>
+    <w:lsdException w:name="Medium Grid 1 Accent 2" w:uiPriority="67"/>
+    <w:lsdException w:name="Medium Grid 2 Accent 2" w:uiPriority="68"/>
+    <w:lsdException w:name="Medium Grid 3 Accent 2" w:uiPriority="69"/>
+    <w:lsdException w:name="Dark List Accent 2" w:uiPriority="70"/>
+    <w:lsdException w:name="Colorful Shading Accent 2" w:uiPriority="71"/>
+    <w:lsdException w:name="Colorful List Accent 2" w:uiPriority="72"/>
+    <w:lsdException w:name="Colorful Grid Accent 2" w:uiPriority="73"/>
+    <w:lsdException w:name="Light Shading Accent 3" w:uiPriority="60"/>
+    <w:lsdException w:name="Light List Accent 3" w:uiPriority="61"/>
+    <w:lsdException w:name="Light Grid Accent 3" w:uiPriority="62"/>
+    <w:lsdException w:name="Medium Shading 1 Accent 3" w:uiPriority="63"/>
+    <w:lsdException w:name="Medium Shading 2 Accent 3" w:uiPriority="64"/>
+    <w:lsdException w:name="Medium List 1 Accent 3" w:uiPriority="65"/>
+    <w:lsdException w:name="Medium List 2 Accent 3" w:uiPriority="66"/>
+    <w:lsdException w:name="Medium Grid 1 Accent 3" w:uiPriority="67"/>
+    <w:lsdException w:name="Medium Grid 2 Accent 3" w:uiPriority="68"/>
+    <w:lsdException w:name="Medium Grid 3 Accent 3" w:uiPriority="69"/>
+    <w:lsdException w:name="Dark List Accent 3" w:uiPriority="70"/>
+    <w:lsdException w:name="Colorful Shading Accent 3" w:uiPriority="71"/>
+    <w:lsdException w:name="Colorful List Accent 3" w:uiPriority="72"/>
+    <w:lsdException w:name="Colorful Grid Accent 3" w:uiPriority="73"/>
+    <w:lsdException w:name="Light Shading Accent 4" w:uiPriority="60"/>
+    <w:lsdException w:name="Light List Accent 4" w:uiPriority="61"/>
+    <w:lsdException w:name="Light Grid Accent 4" w:uiPriority="62"/>
+    <w:lsdException w:name="Medium Shading 1 Accent 4" w:uiPriority="63"/>
+    <w:lsdException w:name="Medium Shading 2 Accent 4" w:uiPriority="64"/>
+    <w:lsdException w:name="Medium List 1 Accent 4" w:uiPriority="65"/>
+    <w:lsdException w:name="Medium List 2 Accent 4" w:uiPriority="66"/>
+    <w:lsdException w:name="Medium Grid 1 Accent 4" w:uiPriority="67"/>
+    <w:lsdException w:name="Medium Grid 2 Accent 4" w:uiPriority="68"/>
+    <w:lsdException w:name="Medium Grid 3 Accent 4" w:uiPriority="69"/>
+    <w:lsdException w:name="Dark List Accent 4" w:uiPriority="70"/>
+    <w:lsdException w:name="Colorful Shading Accent 4" w:uiPriority="71"/>
+    <w:lsdException w:name="Colorful List Accent 4" w:uiPriority="72"/>
+    <w:lsdException w:name="Colorful Grid Accent 4" w:uiPriority="73"/>
+    <w:lsdException w:name="Light Shading Accent 5" w:uiPriority="60"/>
+    <w:lsdException w:name="Light List Accent 5" w:uiPriority="61"/>
+    <w:lsdException w:name="Light Grid Accent 5" w:uiPriority="62"/>
+    <w:lsdException w:name="Medium Shading 1 Accent 5" w:uiPriority="63"/>
+    <w:lsdException w:name="Medium Shading 2 Accent 5" w:uiPriority="64"/>
+    <w:lsdException w:name="Medium List 1 Accent 5" w:uiPriority="65"/>
+    <w:lsdException w:name="Medium List 2 Accent 5" w:uiPriority="66"/>
+    <w:lsdException w:name="Medium Grid 1 Accent 5" w:uiPriority="67"/>
+    <w:lsdException w:name="Medium Grid 2 Accent 5" w:uiPriority="68"/>
+    <w:lsdException w:name="Medium Grid 3 Accent 5" w:uiPriority="69"/>
+    <w:lsdException w:name="Dark List Accent 5" w:uiPriority="70"/>
+    <w:lsdException w:name="Colorful Shading Accent 5" w:uiPriority="71"/>
+    <w:lsdException w:name="Colorful List Accent 5" w:uiPriority="72"/>
+    <w:lsdException w:name="Colorful Grid Accent 5" w:uiPriority="73"/>
+    <w:lsdException w:name="Light Shading Accent 6" w:uiPriority="60"/>
+    <w:lsdException w:name="Light List Accent 6" w:uiPriority="61"/>
+    <w:lsdException w:name="Light Grid Accent 6" w:uiPriority="62"/>
+    <w:lsdException w:name="Medium Shading 1 Accent 6" w:uiPriority="63"/>
+    <w:lsdException w:name="Medium Shading 2 Accent 6" w:uiPriority="64"/>
+    <w:lsdException w:name="Medium List 1 Accent 6" w:uiPriority="65"/>
+    <w:lsdException w:name="Medium List 2 Accent 6" w:uiPriority="66"/>
+    <w:lsdException w:name="Medium Grid 1 Accent 6" w:uiPriority="67"/>
+    <w:lsdException w:name="Medium Grid 2 Accent 6" w:uiPriority="68"/>
+    <w:lsdException w:name="Medium Grid 3 Accent 6" w:uiPriority="69"/>
+    <w:lsdException w:name="Dark List Accent 6" w:uiPriority="70"/>
+    <w:lsdException w:name="Colorful Shading Accent 6" w:uiPriority="71"/>
+    <w:lsdException w:name="Colorful List Accent 6" w:uiPriority="72"/>
+    <w:lsdException w:name="Colorful Grid Accent 6" w:uiPriority="73"/>
+    <w:lsdException w:name="Subtle Emphasis" w:uiPriority="19" w:qFormat="1"/>
+    <w:lsdException w:name="Intense Emphasis" w:uiPriority="21" w:qFormat="1"/>
+    <w:lsdException w:name="Subtle Reference" w:uiPriority="31" w:qFormat="1"/>
+    <w:lsdException w:name="Intense Reference" w:uiPriority="32" w:qFormat="1"/>
+    <w:lsdException w:name="Book Title" w:uiPriority="33" w:qFormat="1"/>
+    <w:lsdException w:name="Bibliography" w:semiHidden="1" w:uiPriority="37" w:unhideWhenUsed="1"/>
+    <w:lsdException w:name="TOC Heading" w:semiHidden="1" w:uiPriority="39" w:unhideWhenUsed="1" w:qFormat="1"/>
+    <w:lsdException w:name="Plain Table 1" w:uiPriority="41"/>
+    <w:lsdException w:name="Plain Table 2" w:uiPriority="42"/>
+    <w:lsdException w:name="Plain Table 3" w:uiPriority="43"/>
+    <w:lsdException w:name="Plain Table 4" w:uiPriority="44"/>
+    <w:lsdException w:name="Plain Table 5" w:uiPriority="45"/>
+    <w:lsdException w:name="Grid Table Light" w:uiPriority="40"/>
+    <w:lsdException w:name="Grid Table 1 Light" w:uiPriority="46"/>
+    <w:lsdException w:name="Grid Table 2" w:uiPriority="47"/>
+    <w:lsdException w:name="Grid Table 3" w:uiPriority="48"/>
+    <w:lsdException w:name="Grid Table 4" w:uiPriority="49"/>
+    <w:lsdException w:name="Grid Table 5 Dark" w:uiPriority="50"/>
+    <w:lsdException w:name="Grid Table 6 Colorful" w:uiPriority="51"/>
+    <w:lsdException w:name="Grid Table 7 Colorful" w:uiPriority="52"/>
+    <w:lsdException w:name="Grid Table 1 Light Accent 1" w:uiPriority="46"/>
+    <w:lsdException w:name="Grid Table 2 Accent 1" w:uiPriority="47"/>
+    <w:lsdException w:name="Grid Table 3 Accent 1" w:uiPriority="48"/>
+    <w:lsdException w:name="Grid Table 4 Accent 1" w:uiPriority="49"/>
+    <w:lsdException w:name="Grid Table 5 Dark Accent 1" w:uiPriority="50"/>
+    <w:lsdException w:name="Grid Table 6 Colorful Accent 1" w:uiPriority="51"/>
+    <w:lsdException w:name="Grid Table 7 Colorful Accent 1" w:uiPriority="52"/>
+    <w:lsdException w:name="Grid Table 1 Light Accent 2" w:uiPriority="46"/>
+    <w:lsdException w:name="Grid Table 2 Accent 2" w:uiPriority="47"/>
+    <w:lsdException w:name="Grid Table 3 Accent 2" w:uiPriority="48"/>
+    <w:lsdException w:name="Grid Table 4 Accent 2" w:uiPriority="49"/>
+    <w:lsdException w:name="Grid Table 5 Dark Accent 2" w:uiPriority="50"/>
+    <w:lsdException w:name="Grid Table 6 Colorful Accent 2" w:uiPriority="51"/>
+    <w:lsdException w:name="Grid Table 7 Colorful Accent 2" w:uiPriority="52"/>
+    <w:lsdException w:name="Grid Table 1 Light Accent 3" w:uiPriority="46"/>
+    <w:lsdException w:name="Grid Table 2 Accent 3" w:uiPriority="47"/>
+    <w:lsdException w:name="Grid Table 3 Accent 3" w:uiPriority="48"/>
+    <w:lsdException w:name="Grid Table 4 Accent 3" w:uiPriority="49"/>
+    <w:lsdException w:name="Grid Table 5 Dark Accent 3" w:uiPriority="50"/>
+    <w:lsdException w:name="Grid Table 6 Colorful Accent 3" w:uiPriority="51"/>
+    <w:lsdException w:name="Grid Table 7 Colorful Accent 3" w:uiPriority="52"/>
+    <w:lsdException w:name="Grid Table 1 Light Accent 4" w:uiPriority="46"/>
+    <w:lsdException w:name="Grid Table 2 Accent 4" w:uiPriority="47"/>
+    <w:lsdException w:name="Grid Table 3 Accent 4" w:uiPriority="48"/>
+    <w:lsdException w:name="Grid Table 4 Accent 4" w:uiPriority="49"/>
+    <w:lsdException w:name="Grid Table 5 Dark Accent 4" w:uiPriority="50"/>
+    <w:lsdException w:name="Grid Table 6 Colorful Accent 4" w:uiPriority="51"/>
+    <w:lsdException w:name="Grid Table 7 Colorful Accent 4" w:uiPriority="52"/>
+    <w:lsdException w:name="Grid Table 1 Light Accent 5" w:uiPriority="46"/>
+    <w:lsdException w:name="Grid Table 2 Accent 5" w:uiPriority="47"/>
+    <w:lsdException w:name="Grid Table 3 Accent 5" w:uiPriority="48"/>
+    <w:lsdException w:name="Grid Table 4 Accent 5" w:uiPriority="49"/>
+    <w:lsdException w:name="Grid Table 5 Dark Accent 5" w:uiPriority="50"/>
+    <w:lsdException w:name="Grid Table 6 Colorful Accent 5" w:uiPriority="51"/>
+    <w:lsdException w:name="Grid Table 7 Colorful Accent 5" w:uiPriority="52"/>
+    <w:lsdException w:name="Grid Table 1 Light Accent 6" w:uiPriority="46"/>
+    <w:lsdException w:name="Grid Table 2 Accent 6" w:uiPriority="47"/>
+    <w:lsdException w:name="Grid Table 3 Accent 6" w:uiPriority="48"/>
+    <w:lsdException w:name="Grid Table 4 Accent 6" w:uiPriority="49"/>
+    <w:lsdException w:name="Grid Table 5 Dark Accent 6" w:uiPriority="50"/>
+    <w:lsdException w:name="Grid Table 6 Colorful Accent 6" w:uiPriority="51"/>
+    <w:lsdException w:name="Grid Table 7 Colorful Accent 6" w:uiPriority="52"/>
+    <w:lsdException w:name="List Table 1 Light" w:uiPriority="46"/>
+    <w:lsdException w:name="List Table 2" w:uiPriority="47"/>
+    <w:lsdException w:name="List Table 3" w:uiPriority="48"/>
+    <w:lsdException w:name="List Table 4" w:uiPriority="49"/>
+    <w:lsdException w:name="List Table 5 Dark" w:uiPriority="50"/>
+    <w:lsdException w:name="List Table 6 Colorful" w:uiPriority="51"/>
+    <w:lsdException w:name="List Table 7 Colorful" w:uiPriority="52"/>
+    <w:lsdException w:name="List Table 1 Light Accent 1" w:uiPriority="46"/>
+    <w:lsdException w:name="List Table 2 Accent 1" w:uiPriority="47"/>
+    <w:lsdException w:name="List Table 3 Accent 1" w:uiPriority="48"/>
+    <w:lsdException w:name="List Table 4 Accent 1" w:uiPriority="49"/>
+    <w:lsdException w:name="List Table 5 Dark Accent 1" w:uiPriority="50"/>
+    <w:lsdException w:name="List Table 6 Colorful Accent 1" w:uiPriority="51"/>
+    <w:lsdException w:name="List Table 7 Colorful Accent 1" w:uiPriority="52"/>
+    <w:lsdException w:name="List Table 1 Light Accent 2" w:uiPriority="46"/>
+    <w:lsdException w:name="List Table 2 Accent 2" w:uiPriority="47"/>
+    <w:lsdException w:name="List Table 3 Accent 2" w:uiPriority="48"/>
+    <w:lsdException w:name="List Table 4 Accent 2" w:uiPriority="49"/>
+    <w:lsdException w:name="List Table 5 Dark Accent 2" w:uiPriority="50"/>
+    <w:lsdException w:name="List Table 6 Colorful Accent 2" w:uiPriority="51"/>
+    <w:lsdException w:name="List Table 7 Colorful Accent 2" w:uiPriority="52"/>
+    <w:lsdException w:name="List Table 1 Light Accent 3" w:uiPriority="46"/>
+    <w:lsdException w:name="List Table 2 Accent 3" w:uiPriority="47"/>
+    <w:lsdException w:name="List Table 3 Accent 3" w:uiPriority="48"/>
+    <w:lsdException w:name="List Table 4 Accent 3" w:uiPriority="49"/>
+    <w:lsdException w:name="List Table 5 Dark Accent 3" w:uiPriority="50"/>
+    <w:lsdException w:name="List Table 6 Colorful Accent 3" w:uiPriority="51"/>
+    <w:lsdException w:name="List Table 7 Colorful Accent 3" w:uiPriority="52"/>
+    <w:lsdException w:name="List Table 1 Light Accent 4" w:uiPriority="46"/>
+    <w:lsdException w:name="List Table 2 Accent 4" w:uiPriority="47"/>
+    <w:lsdException w:name="List Table 3 Accent 4" w:uiPriority="48"/>
+    <w:lsdException w:name="List Table 4 Accent 4" w:uiPriority="49"/>
+    <w:lsdException w:name="List Table 5 Dark Accent 4" w:uiPriority="50"/>
+    <w:lsdException w:name="List Table 6 Colorful Accent 4" w:uiPriority="51"/>
+    <w:lsdException w:name="List Table 7 Colorful Accent 4" w:uiPriority="52"/>
+    <w:lsdException w:name="List Table 1 Light Accent 5" w:uiPriority="46"/>
+    <w:lsdException w:name="List Table 2 Accent 5" w:uiPriority="47"/>
+    <w:lsdException w:name="List Table 3 Accent 5" w:uiPriority="48"/>
+    <w:lsdException w:name="List Table 4 Accent 5" w:uiPriority="49"/>
+    <w:lsdException w:name="List Table 5 Dark Accent 5" w:uiPriority="50"/>
+    <w:lsdException w:name="List Table 6 Colorful Accent 5" w:uiPriority="51"/>
+    <w:lsdException w:name="List Table 7 Colorful Accent 5" w:uiPriority="52"/>
+    <w:lsdException w:name="List Table 1 Light Accent 6" w:uiPriority="46"/>
+    <w:lsdException w:name="List Table 2 Accent 6" w:uiPriority="47"/>
+    <w:lsdException w:name="List Table 3 Accent 6" w:uiPriority="48"/>
+    <w:lsdException w:name="List Table 4 Accent 6" w:uiPriority="49"/>
+    <w:lsdException w:name="List Table 5 Dark Accent 6" w:uiPriority="50"/>
+    <w:lsdException w:name="List Table 6 Colorful Accent 6" w:uiPriority="51"/>
+    <w:lsdException w:name="List Table 7 Colorful Accent 6" w:uiPriority="52"/>
+  </w:latentStyles>
   <w:style w:type="paragraph" w:default="1" w:styleId="Normal">
     <w:name w:val="Normal"/>
-    <w:qFormat/>
-  </w:style>
-  <w:style w:type="paragraph" w:styleId="BodyText">
-    <w:name w:val="Body Text"/>
+  </w:style>
+  <w:style w:type="paragraph" w:styleId="Heading1">
+    <w:name w:val="heading 1"/>
     <w:basedOn w:val="Normal"/>
-    <w:link w:val="BodyTextChar"/>
-    <w:pPr>
-      <w:spacing w:before="180" w:after="180"/>
-    </w:pPr>
-    <w:qFormat/>
-  </w:style>
-  <w:style w:type="paragraph" w:customStyle="1" w:styleId="FirstParagraph">
-    <w:name w:val="First Paragraph"/>
-    <w:basedOn w:val="BodyText"/>
-    <w:next w:val="BodyText"/>
-    <w:qFormat/>
-  </w:style>
-  <w:style w:type="paragraph" w:customStyle="1" w:styleId="Compact">
-    <w:name w:val="Compact"/>
-    <w:basedOn w:val="BodyText"/>
-    <w:qFormat/>
-    <w:pPr>
-      <w:spacing w:before="36" w:after="36"/>
-    </w:pPr>
-  </w:style>
-  <w:style w:type="paragraph" w:styleId="Title">
-    <w:name w:val="Title"/>
-    <w:basedOn w:val="Normal"/>
-    <w:next w:val="BodyText"/>
-    <w:qFormat/>
+    <w:next w:val="Normal"/>
     <w:pPr>
       <w:keepNext/>
       <w:keepLines/>
-      <w:spacing w:before="480" w:after="240"/>
-      <w:jc w:val="center"/>
+      <w:spacing w:before="400" w:after="120"/>
+      <w:outlineLvl w:val="0"/>
     </w:pPr>
     <w:rPr>
-      <w:rFonts w:asciiTheme="majorHAnsi" w:eastAsiaTheme="majorEastAsia" w:hAnsiTheme="majorHAnsi" w:cstheme="majorBidi"/>
       <w:b/>
-      <w:bCs/>
-      <w:color w:val="345A8A" w:themeColor="accent1" w:themeShade="B5"/>
-      <w:sz w:val="36"/>
-      <w:szCs w:val="36"/>
-    </w:rPr>
-  </w:style>
-  <w:style w:type="paragraph" w:styleId="Subtitle">
-    <w:name w:val="Subtitle"/>
-    <w:basedOn w:val="Title"/>
-    <w:next w:val="BodyText"/>
-    <w:qFormat/>
+      <w:color w:val="4A86E8"/>
+      <w:sz w:val="40"/>
+      <w:szCs w:val="40"/>
+    </w:rPr>
+  </w:style>
+  <w:style w:type="paragraph" w:styleId="Heading2">
+    <w:name w:val="heading 2"/>
+    <w:basedOn w:val="Normal"/>
+    <w:next w:val="Normal"/>
     <w:pPr>
       <w:keepNext/>
       <w:keepLines/>
-      <w:spacing w:before="240" w:after="240"/>
-      <w:jc w:val="center"/>
+      <w:spacing w:before="360" w:after="120"/>
+      <w:outlineLvl w:val="1"/>
     </w:pPr>
     <w:rPr>
-      <w:sz w:val="30"/>
-      <w:szCs w:val="30"/>
-    </w:rPr>
-  </w:style>
-  <w:style w:type="paragraph" w:customStyle="1" w:styleId="Author">
-    <w:name w:val="Author"/>
-    <w:next w:val="BodyText"/>
-    <w:qFormat/>
+      <w:color w:val="4A86E8"/>
+      <w:sz w:val="32"/>
+      <w:szCs w:val="32"/>
+    </w:rPr>
+  </w:style>
+  <w:style w:type="paragraph" w:styleId="Heading3">
+    <w:name w:val="heading 3"/>
+    <w:basedOn w:val="Normal"/>
+    <w:next w:val="Normal"/>
     <w:pPr>
       <w:keepNext/>
       <w:keepLines/>
-      <w:jc w:val="center"/>
+      <w:spacing w:before="320" w:after="80"/>
+      <w:outlineLvl w:val="2"/>
     </w:pPr>
-  </w:style>
-  <w:style w:type="paragraph" w:styleId="Date">
-    <w:name w:val="Date"/>
-    <w:next w:val="BodyText"/>
-    <w:qFormat/>
+    <w:rPr>
+      <w:color w:val="4A86E8"/>
+      <w:sz w:val="28"/>
+      <w:szCs w:val="28"/>
+    </w:rPr>
+  </w:style>
+  <w:style w:type="paragraph" w:styleId="Heading4">
+    <w:name w:val="heading 4"/>
+    <w:basedOn w:val="Normal"/>
+    <w:next w:val="Normal"/>
     <w:pPr>
       <w:keepNext/>
       <w:keepLines/>
-      <w:jc w:val="center"/>
+      <w:spacing w:before="280" w:after="80"/>
+      <w:outlineLvl w:val="3"/>
     </w:pPr>
-  </w:style>
-  <w:style w:type="paragraph" w:customStyle="1" w:styleId="Abstract">
-    <w:name w:val="Abstract"/>
+    <w:rPr>
+      <w:color w:val="666666"/>
+      <w:sz w:val="24"/>
+      <w:szCs w:val="24"/>
+    </w:rPr>
+  </w:style>
+  <w:style w:type="paragraph" w:styleId="Heading5">
+    <w:name w:val="heading 5"/>
     <w:basedOn w:val="Normal"/>
-    <w:next w:val="BodyText"/>
-    <w:qFormat/>
+    <w:next w:val="Normal"/>
     <w:pPr>
       <w:keepNext/>
       <w:keepLines/>
-      <w:spacing w:before="300" w:after="300"/>
+      <w:spacing w:before="240" w:after="80"/>
+      <w:outlineLvl w:val="4"/>
     </w:pPr>
     <w:rPr>
-      <w:sz w:val="20"/>
-      <w:szCs w:val="20"/>
-    </w:rPr>
-  </w:style>
-  <w:style w:type="paragraph" w:styleId="Bibliography">
-    <w:name w:val="Bibliography"/>
+      <w:color w:val="666666"/>
+    </w:rPr>
+  </w:style>
+  <w:style w:type="paragraph" w:styleId="Heading6">
+    <w:name w:val="heading 6"/>
     <w:basedOn w:val="Normal"/>
-    <w:next w:val="Bibliography"/>
-    <w:qFormat/>
-    <w:pPr/>
-    <w:rPr/>
-  </w:style>
-  <w:style w:type="paragraph" w:styleId="Heading1">
-    <w:name w:val="Heading 1"/>
-    <w:basedOn w:val="Normal"/>
-    <w:next w:val="BodyText"/>
-    <w:uiPriority w:val="9"/>
-    <w:qFormat/>
+    <w:next w:val="Normal"/>
     <w:pPr>
       <w:keepNext/>
       <w:keepLines/>
-      <w:spacing w:before="480" w:after="0"/>
-      <w:outlineLvl w:val="0"/>
-    </w:pPr>
-    <w:rPr>
-      <w:rFonts w:asciiTheme="majorHAnsi" w:eastAsiaTheme="majorEastAsia" w:hAnsiTheme="majorHAnsi" w:cstheme="majorBidi"/>
-      <w:b/>
-      <w:bCs/>
-      <w:color w:val="4F81BD" w:themeColor="accent1"/>
-      <w:sz w:val="32"/>
-      <w:szCs w:val="32"/>
-    </w:rPr>
-  </w:style>
-  <w:style w:type="paragraph" w:styleId="Heading2">
-    <w:name w:val="Heading 2"/>
-    <w:basedOn w:val="Normal"/>
-    <w:next w:val="BodyText"/>
-    <w:uiPriority w:val="9"/>
-    <w:unhideWhenUsed/>
-    <w:qFormat/>
-    <w:pPr>
-      <w:keepNext/>
-      <w:keepLines/>
-      <w:spacing w:before="200" w:after="0"/>
-      <w:outlineLvl w:val="1"/>
-    </w:pPr>
-    <w:rPr>
-      <w:rFonts w:asciiTheme="majorHAnsi" w:eastAsiaTheme="majorEastAsia" w:hAnsiTheme="majorHAnsi" w:cstheme="majorBidi"/>
-      <w:b/>
-      <w:bCs/>
-      <w:color w:val="4F81BD" w:themeColor="accent1"/>
-      <w:sz w:val="28"/>
-      <w:szCs w:val="28"/>
-    </w:rPr>
-  </w:style>
-  <w:style w:type="paragraph" w:styleId="Heading3">
-    <w:name w:val="Heading 3"/>
-    <w:basedOn w:val="Normal"/>
-    <w:next w:val="BodyText"/>
-    <w:uiPriority w:val="9"/>
-    <w:unhideWhenUsed/>
-    <w:qFormat/>
-    <w:pPr>
-      <w:keepNext/>
-      <w:keepLines/>
-      <w:spacing w:before="200" w:after="0"/>
-      <w:outlineLvl w:val="2"/>
-    </w:pPr>
-    <w:rPr>
-      <w:rFonts w:asciiTheme="majorHAnsi" w:eastAsiaTheme="majorEastAsia" w:hAnsiTheme="majorHAnsi" w:cstheme="majorBidi"/>
-      <w:b/>
-      <w:bCs/>
-      <w:color w:val="4F81BD" w:themeColor="accent1"/>
-      <w:sz w:val="24"/>
-      <w:szCs w:val="24"/>
-    </w:rPr>
-  </w:style>
-  <w:style w:type="paragraph" w:styleId="Heading4">
-    <w:name w:val="Heading 4"/>
-    <w:basedOn w:val="Normal"/>
-    <w:next w:val="BodyText"/>
-    <w:uiPriority w:val="9"/>
-    <w:unhideWhenUsed/>
-    <w:qFormat/>
-    <w:pPr>
-      <w:keepNext/>
-      <w:keepLines/>
-      <w:spacing w:before="200" w:after="0"/>
-      <w:outlineLvl w:val="3"/>
-    </w:pPr>
-    <w:rPr>
-      <w:rFonts w:asciiTheme="majorHAnsi" w:eastAsiaTheme="majorEastAsia" w:hAnsiTheme="majorHAnsi" w:cstheme="majorBidi"/>
-      <w:i/>
-      <w:bCs/>
-      <w:color w:val="4F81BD" w:themeColor="accent1"/>
-      <w:sz w:val="24"/>
-      <w:szCs w:val="24"/>
-    </w:rPr>
-  </w:style>
-  <w:style w:type="paragraph" w:styleId="Heading5">
-    <w:name w:val="Heading 5"/>
-    <w:basedOn w:val="Normal"/>
-    <w:next w:val="BodyText"/>
-    <w:uiPriority w:val="9"/>
-    <w:unhideWhenUsed/>
-    <w:qFormat/>
-    <w:pPr>
-      <w:keepNext/>
-      <w:keepLines/>
-      <w:spacing w:before="200" w:after="0"/>
-      <w:outlineLvl w:val="4"/>
-    </w:pPr>
-    <w:rPr>
-      <w:rFonts w:asciiTheme="majorHAnsi" w:eastAsiaTheme="majorEastAsia" w:hAnsiTheme="majorHAnsi" w:cstheme="majorBidi"/>
-      <w:iCs/>
-      <w:color w:val="4F81BD" w:themeColor="accent1"/>
-      <w:sz w:val="24"/>
-      <w:szCs w:val="24"/>
-    </w:rPr>
-  </w:style>
-  <w:style w:type="paragraph" w:styleId="Heading6">
-    <w:name w:val="Heading 6"/>
-    <w:basedOn w:val="Normal"/>
-    <w:next w:val="BodyText"/>
-    <w:uiPriority w:val="9"/>
-    <w:unhideWhenUsed/>
-    <w:qFormat/>
-    <w:pPr>
-      <w:keepNext/>
-      <w:keepLines/>
-      <w:spacing w:before="200" w:after="0"/>
+      <w:spacing w:before="240" w:after="80"/>
       <w:outlineLvl w:val="5"/>
     </w:pPr>
     <w:rPr>
-      <w:rFonts w:asciiTheme="majorHAnsi" w:eastAsiaTheme="majorEastAsia" w:hAnsiTheme="majorHAnsi" w:cstheme="majorBidi"/>
-      <w:color w:val="4F81BD" w:themeColor="accent1"/>
-      <w:sz w:val="24"/>
-      <w:szCs w:val="24"/>
-    </w:rPr>
-  </w:style>
-  <w:style w:type="paragraph" w:styleId="Heading7">
-    <w:name w:val="Heading 7"/>
-    <w:basedOn w:val="Normal"/>
-    <w:next w:val="BodyText"/>
-    <w:uiPriority w:val="9"/>
-    <w:unhideWhenUsed/>
-    <w:qFormat/>
-    <w:pPr>
-      <w:keepNext/>
-      <w:keepLines/>
-      <w:spacing w:before="200" w:after="0"/>
-      <w:outlineLvl w:val="6"/>
-    </w:pPr>
-    <w:rPr>
-      <w:rFonts w:asciiTheme="majorHAnsi" w:eastAsiaTheme="majorEastAsia" w:hAnsiTheme="majorHAnsi" w:cstheme="majorBidi"/>
-      <w:color w:val="4F81BD" w:themeColor="accent1"/>
-      <w:sz w:val="24"/>
-      <w:szCs w:val="24"/>
-    </w:rPr>
-  </w:style>
-  <w:style w:type="paragraph" w:styleId="Heading8">
-    <w:name w:val="Heading 8"/>
-    <w:basedOn w:val="Normal"/>
-    <w:next w:val="BodyText"/>
-    <w:uiPriority w:val="9"/>
-    <w:unhideWhenUsed/>
-    <w:qFormat/>
-    <w:pPr>
-      <w:keepNext/>
-      <w:keepLines/>
-      <w:spacing w:before="200" w:after="0"/>
-      <w:outlineLvl w:val="7"/>
-    </w:pPr>
-    <w:rPr>
-      <w:rFonts w:asciiTheme="majorHAnsi" w:eastAsiaTheme="majorEastAsia" w:hAnsiTheme="majorHAnsi" w:cstheme="majorBidi"/>
-      <w:color w:val="4F81BD" w:themeColor="accent1"/>
-      <w:sz w:val="24"/>
-      <w:szCs w:val="24"/>
-    </w:rPr>
-  </w:style>
-  <w:style w:type="paragraph" w:styleId="Heading9">
-    <w:name w:val="Heading 9"/>
-    <w:basedOn w:val="Normal"/>
-    <w:next w:val="BodyText"/>
-    <w:uiPriority w:val="9"/>
-    <w:unhideWhenUsed/>
-    <w:qFormat/>
-    <w:pPr>
-      <w:keepNext/>
-      <w:keepLines/>
-      <w:spacing w:before="200" w:after="0"/>
-      <w:outlineLvl w:val="8"/>
-    </w:pPr>
-    <w:rPr>
-      <w:rFonts w:asciiTheme="majorHAnsi" w:eastAsiaTheme="majorEastAsia" w:hAnsiTheme="majorHAnsi" w:cstheme="majorBidi"/>
-      <w:color w:val="4F81BD" w:themeColor="accent1"/>
-      <w:sz w:val="24"/>
-      <w:szCs w:val="24"/>
-    </w:rPr>
-  </w:style>
-  <w:style w:type="paragraph" w:styleId="BlockText">
-    <w:name w:val="Block Text"/>
-    <w:basedOn w:val="BodyText"/>
-    <w:next w:val="BodyText"/>
-    <w:uiPriority w:val="9"/>
-    <w:unhideWhenUsed/>
-    <w:qFormat/>
-    <w:pPr>
-      <w:spacing w:before="100" w:after="100"/>
-      <w:ind w:firstLine="0" w:left="480" w:right="480"/>
-    </w:pPr>
-  </w:style>
-  <w:style w:type="paragraph" w:styleId="FootnoteText">
-    <w:name w:val="Footnote Text"/>
-    <w:basedOn w:val="Normal"/>
-    <w:next w:val="FootnoteText"/>
-    <w:uiPriority w:val="9"/>
-    <w:unhideWhenUsed/>
-    <w:qFormat/>
+      <w:i/>
+      <w:color w:val="666666"/>
+    </w:rPr>
   </w:style>
   <w:style w:type="character" w:default="1" w:styleId="DefaultParagraphFont">
     <w:name w:val="Default Paragraph Font"/>
+    <w:uiPriority w:val="1"/>
     <w:semiHidden/>
     <w:unhideWhenUsed/>
   </w:style>
-  <w:style w:type="table" w:default="1" w:styleId="Table">
-    <w:name w:val="Table"/>
-    <w:basedOn w:val="TableNormal"/>
+  <w:style w:type="table" w:default="1" w:styleId="TableNormal">
+    <w:name w:val="Normal Table"/>
+    <w:uiPriority w:val="99"/>
     <w:semiHidden/>
     <w:unhideWhenUsed/>
-    <w:qFormat/>
     <w:tblPr>
       <w:tblInd w:w="0" w:type="dxa"/>
       <w:tblCellMar>
@@ -1540,99 +1700,171 @@
       </w:tblCellMar>
     </w:tblPr>
   </w:style>
-  <w:style w:type="paragraph" w:customStyle="1" w:styleId="DefinitionTerm">
-    <w:name w:val="Definition Term"/>
+  <w:style w:type="numbering" w:default="1" w:styleId="NoList">
+    <w:name w:val="No List"/>
+    <w:uiPriority w:val="99"/>
+    <w:semiHidden/>
+    <w:unhideWhenUsed/>
+  </w:style>
+  <w:style w:type="paragraph" w:styleId="Title">
+    <w:name w:val="Title"/>
     <w:basedOn w:val="Normal"/>
-    <w:next w:val="Definition"/>
+    <w:next w:val="Normal"/>
     <w:pPr>
       <w:keepNext/>
       <w:keepLines/>
-      <w:spacing w:after="0"/>
+      <w:spacing w:before="0" w:after="60"/>
+      <w:jc w:val="center"/>
     </w:pPr>
     <w:rPr>
-      <w:b/>
-    </w:rPr>
-  </w:style>
-  <w:style w:type="paragraph" w:customStyle="1" w:styleId="Definition">
-    <w:name w:val="Definition"/>
+      <w:color w:val="4A86E8"/>
+      <w:sz w:val="52"/>
+      <w:szCs w:val="52"/>
+    </w:rPr>
+  </w:style>
+  <w:style w:type="paragraph" w:styleId="Subtitle">
+    <w:name w:val="Subtitle"/>
     <w:basedOn w:val="Normal"/>
-  </w:style>
-  <w:style w:type="paragraph" w:styleId="Caption">
-    <w:name w:val="Caption"/>
-    <w:basedOn w:val="Normal"/>
-    <w:link w:val="BodyTextChar"/>
-    <w:pPr>
-      <w:spacing w:before="0" w:after="120"/>
-    </w:pPr>
-    <w:rPr>
-      <w:i/>
-    </w:rPr>
-  </w:style>
-  <w:style w:type="paragraph" w:customStyle="1" w:styleId="TableCaption">
-    <w:name w:val="Table Caption"/>
-    <w:basedOn w:val="Caption"/>
+    <w:next w:val="Normal"/>
     <w:pPr>
       <w:keepNext/>
+      <w:keepLines/>
+      <w:spacing w:before="0" w:after="320"/>
     </w:pPr>
-  </w:style>
-  <w:style w:type="paragraph" w:customStyle="1" w:styleId="ImageCaption">
-    <w:name w:val="Image Caption"/>
-    <w:basedOn w:val="Caption"/>
-  </w:style>
-  <w:style w:type="paragraph" w:customStyle="1" w:styleId="Figure">
-    <w:name w:val="Figure"/>
+    <w:rPr>
+      <w:rFonts w:ascii="Arial" w:eastAsia="Arial" w:hAnsi="Arial" w:cs="Arial"/>
+      <w:color w:val="666666"/>
+      <w:sz w:val="30"/>
+      <w:szCs w:val="30"/>
+    </w:rPr>
+  </w:style>
+  <w:style w:type="table" w:customStyle="1" w:styleId="a">
+    <w:basedOn w:val="TableNormal"/>
+    <w:tblPr>
+      <w:tblStyleRowBandSize w:val="1"/>
+      <w:tblStyleColBandSize w:val="1"/>
+      <w:tblCellMar>
+        <w:top w:w="100" w:type="dxa"/>
+        <w:left w:w="100" w:type="dxa"/>
+        <w:bottom w:w="100" w:type="dxa"/>
+        <w:right w:w="100" w:type="dxa"/>
+      </w:tblCellMar>
+    </w:tblPr>
+  </w:style>
+  <w:style w:type="table" w:customStyle="1" w:styleId="a0">
+    <w:basedOn w:val="TableNormal"/>
+    <w:tblPr>
+      <w:tblStyleRowBandSize w:val="1"/>
+      <w:tblStyleColBandSize w:val="1"/>
+      <w:tblCellMar>
+        <w:top w:w="100" w:type="dxa"/>
+        <w:left w:w="100" w:type="dxa"/>
+        <w:bottom w:w="100" w:type="dxa"/>
+        <w:right w:w="100" w:type="dxa"/>
+      </w:tblCellMar>
+    </w:tblPr>
+  </w:style>
+  <w:style w:type="table" w:customStyle="1" w:styleId="a1">
+    <w:basedOn w:val="TableNormal"/>
+    <w:tblPr>
+      <w:tblStyleRowBandSize w:val="1"/>
+      <w:tblStyleColBandSize w:val="1"/>
+      <w:tblCellMar>
+        <w:top w:w="100" w:type="dxa"/>
+        <w:left w:w="100" w:type="dxa"/>
+        <w:bottom w:w="100" w:type="dxa"/>
+        <w:right w:w="100" w:type="dxa"/>
+      </w:tblCellMar>
+    </w:tblPr>
+  </w:style>
+  <w:style w:type="table" w:customStyle="1" w:styleId="a2">
+    <w:basedOn w:val="TableNormal"/>
+    <w:tblPr>
+      <w:tblStyleRowBandSize w:val="1"/>
+      <w:tblStyleColBandSize w:val="1"/>
+      <w:tblCellMar>
+        <w:top w:w="100" w:type="dxa"/>
+        <w:left w:w="100" w:type="dxa"/>
+        <w:bottom w:w="100" w:type="dxa"/>
+        <w:right w:w="100" w:type="dxa"/>
+      </w:tblCellMar>
+    </w:tblPr>
+  </w:style>
+  <w:style w:type="paragraph" w:styleId="CommentText">
+    <w:name w:val="annotation text"/>
     <w:basedOn w:val="Normal"/>
-  </w:style>
-  <w:style w:type="paragraph" w:customStyle="1" w:styleId="CaptionedFigure">
-    <w:name w:val="Captioned Figure"/>
-    <w:basedOn w:val="Figure"/>
+    <w:link w:val="CommentTextChar"/>
+    <w:uiPriority w:val="99"/>
+    <w:semiHidden/>
+    <w:unhideWhenUsed/>
     <w:pPr>
-      <w:keepNext/>
+      <w:spacing w:line="240" w:lineRule="auto"/>
     </w:pPr>
-  </w:style>
-  <w:style w:type="character" w:customStyle="1" w:styleId="BodyTextChar">
-    <w:name w:val="Body Text Char"/>
+    <w:rPr>
+      <w:sz w:val="20"/>
+      <w:szCs w:val="20"/>
+    </w:rPr>
+  </w:style>
+  <w:style w:type="character" w:customStyle="1" w:styleId="CommentTextChar">
+    <w:name w:val="Comment Text Char"/>
     <w:basedOn w:val="DefaultParagraphFont"/>
-    <w:link w:val="BodyText"/>
-  </w:style>
-  <w:style w:type="character" w:customStyle="1" w:styleId="VerbatimChar">
-    <w:name w:val="Verbatim Char"/>
-    <w:basedOn w:val="BodyTextChar"/>
-    <w:rPr>
-      <w:rFonts w:ascii="Consolas" w:hAnsi="Consolas"/>
-      <w:sz w:val="22"/>
-    </w:rPr>
-  </w:style>
-  <w:style w:type="character" w:styleId="FootnoteReference">
-    <w:name w:val="Footnote Reference"/>
-    <w:basedOn w:val="BodyTextChar"/>
-    <w:rPr>
-      <w:vertAlign w:val="superscript"/>
-    </w:rPr>
-  </w:style>
-  <w:style w:type="character" w:styleId="Hyperlink">
-    <w:name w:val="Hyperlink"/>
-    <w:basedOn w:val="BodyTextChar"/>
-    <w:rPr>
-      <w:color w:val="4F81BD" w:themeColor="accent1"/>
-    </w:rPr>
-  </w:style>
-  <w:style w:type="paragraph" w:styleId="TOCHeading">
-    <w:name w:val="TOC Heading"/>
-    <w:basedOn w:val="Heading1"/>
-    <w:next w:val="BodyText"/>
-    <w:uiPriority w:val="39"/>
+    <w:link w:val="CommentText"/>
+    <w:uiPriority w:val="99"/>
+    <w:semiHidden/>
+    <w:rPr>
+      <w:sz w:val="20"/>
+      <w:szCs w:val="20"/>
+    </w:rPr>
+  </w:style>
+  <w:style w:type="character" w:styleId="CommentReference">
+    <w:name w:val="annotation reference"/>
+    <w:basedOn w:val="DefaultParagraphFont"/>
+    <w:uiPriority w:val="99"/>
+    <w:semiHidden/>
     <w:unhideWhenUsed/>
-    <w:qFormat/>
+    <w:rPr>
+      <w:sz w:val="16"/>
+      <w:szCs w:val="16"/>
+    </w:rPr>
+  </w:style>
+  <w:style w:type="paragraph" w:styleId="BalloonText">
+    <w:name w:val="Balloon Text"/>
+    <w:basedOn w:val="Normal"/>
+    <w:link w:val="BalloonTextChar"/>
+    <w:uiPriority w:val="99"/>
+    <w:semiHidden/>
+    <w:unhideWhenUsed/>
+    <w:rsid w:val="00C00AF3"/>
     <w:pPr>
-      <w:spacing w:before="240" w:line="259" w:lineRule="auto"/>
-      <w:outlineLvl w:val="9"/>
+      <w:spacing w:before="0" w:line="240" w:lineRule="auto"/>
     </w:pPr>
     <w:rPr>
-      <w:rFonts w:asciiTheme="majorHAnsi" w:eastAsiaTheme="majorEastAsia" w:hAnsiTheme="majorHAnsi" w:cstheme="majorBidi"/>
-      <w:b w:val="0"/>
-      <w:bCs w:val="0"/>
-      <w:color w:val="365F91" w:themeColor="accent1" w:themeShade="BF"/>
+      <w:rFonts w:ascii="Segoe UI" w:hAnsi="Segoe UI" w:cs="Segoe UI"/>
+      <w:sz w:val="18"/>
+      <w:szCs w:val="18"/>
+    </w:rPr>
+  </w:style>
+  <w:style w:type="character" w:customStyle="1" w:styleId="BalloonTextChar">
+    <w:name w:val="Balloon Text Char"/>
+    <w:basedOn w:val="DefaultParagraphFont"/>
+    <w:link w:val="BalloonText"/>
+    <w:uiPriority w:val="99"/>
+    <w:semiHidden/>
+    <w:rsid w:val="00C00AF3"/>
+    <w:rPr>
+      <w:rFonts w:ascii="Segoe UI" w:hAnsi="Segoe UI" w:cs="Segoe UI"/>
+      <w:sz w:val="18"/>
+      <w:szCs w:val="18"/>
+    </w:rPr>
+  </w:style>
+  <w:style w:type="character" w:styleId="PlaceholderText">
+    <w:name w:val="Placeholder Text"/>
+    <w:basedOn w:val="DefaultParagraphFont"/>
+    <w:uiPriority w:val="99"/>
+    <w:semiHidden/>
+    <w:rsid w:val="00C00AF3"/>
+    <w:rPr>
+      <w:color w:val="808080"/>
     </w:rPr>
   </w:style>
   <w:style w:type="paragraph" w:customStyle="1" w:styleId="SourceCode">
@@ -1981,6 +2213,7 @@
         <a:font script="Mong" typeface="Mongolian Baiti"/>
         <a:font script="Viet" typeface="Times New Roman"/>
         <a:font script="Uigh" typeface="Microsoft Uighur"/>
+        <a:font script="Geor" typeface="Sylfaen"/>
       </a:majorFont>
       <a:minorFont>
         <a:latin typeface="Cambria"/>
@@ -2015,6 +2248,7 @@
         <a:font script="Mong" typeface="Mongolian Baiti"/>
         <a:font script="Viet" typeface="Arial"/>
         <a:font script="Uigh" typeface="Microsoft Uighur"/>
+        <a:font script="Geor" typeface="Sylfaen"/>
       </a:minorFont>
     </a:fontScheme>
     <a:fmtScheme name="Office">

</xml_diff>